<commit_message>
Correção do algoritmo (acrescentados os pesos) e dos demais arquivos.
</commit_message>
<xml_diff>
--- a/Artigo e Apresentação/Agreste Tour.docx
+++ b/Artigo e Apresentação/Agreste Tour.docx
@@ -1965,7 +1965,17 @@
           <w:sz w:val="20"/>
           <w:lang w:eastAsia="pt-BR"/>
         </w:rPr>
-        <w:t>https://github.com/Marcosnto/Projeto_IA---A-</w:t>
+        <w:t>https://github.com/Marcosnto/</w:t>
+      </w:r>
+      <w:r>
+        <w:rPr>
+          <w:rFonts w:ascii="Times New Roman" w:hAnsi="Times New Roman" w:cs="Times New Roman"/>
+          <w:b/>
+          <w:bCs/>
+          <w:sz w:val="20"/>
+          <w:lang w:eastAsia="pt-BR"/>
+        </w:rPr>
+        <w:t>AgresteTour</w:t>
       </w:r>
     </w:p>
     <w:p>
@@ -1982,7 +1992,21 @@
           <w:rFonts w:ascii="Times New Roman" w:hAnsi="Times New Roman" w:cs="Times New Roman"/>
           <w:lang w:eastAsia="pt-BR"/>
         </w:rPr>
-        <w:t>Para utilizar esses  valores na aplicação pr</w:t>
+        <w:t xml:space="preserve">Para utilizar </w:t>
+      </w:r>
+      <w:r>
+        <w:rPr>
+          <w:rFonts w:ascii="Times New Roman" w:hAnsi="Times New Roman" w:cs="Times New Roman"/>
+          <w:lang w:eastAsia="pt-BR"/>
+        </w:rPr>
+        <w:t>esses valores</w:t>
+      </w:r>
+      <w:r>
+        <w:rPr>
+          <w:rFonts w:ascii="Times New Roman" w:hAnsi="Times New Roman" w:cs="Times New Roman"/>
+          <w:lang w:eastAsia="pt-BR"/>
+        </w:rPr>
+        <w:t xml:space="preserve"> na aplicação pr</w:t>
       </w:r>
       <w:r>
         <w:rPr>
@@ -2877,9 +2901,17 @@
         </w:rPr>
         <w:lastRenderedPageBreak/>
         <w:drawing>
-          <wp:inline distT="0" distB="0" distL="0" distR="0">
-            <wp:extent cx="5913768" cy="1695450"/>
-            <wp:effectExtent l="0" t="0" r="0" b="0"/>
+          <wp:anchor distT="0" distB="0" distL="114300" distR="114300" simplePos="0" relativeHeight="251660288" behindDoc="0" locked="0" layoutInCell="1" allowOverlap="1">
+            <wp:simplePos x="0" y="0"/>
+            <wp:positionH relativeFrom="page">
+              <wp:align>center</wp:align>
+            </wp:positionH>
+            <wp:positionV relativeFrom="paragraph">
+              <wp:posOffset>111760</wp:posOffset>
+            </wp:positionV>
+            <wp:extent cx="6990715" cy="1276350"/>
+            <wp:effectExtent l="0" t="0" r="635" b="0"/>
+            <wp:wrapTopAndBottom/>
             <wp:docPr id="1" name="Imagem 1"/>
             <wp:cNvGraphicFramePr>
               <a:graphicFrameLocks xmlns:a="http://schemas.openxmlformats.org/drawingml/2006/main" noChangeAspect="1"/>
@@ -2906,7 +2938,7 @@
                   <pic:spPr>
                     <a:xfrm>
                       <a:off x="0" y="0"/>
-                      <a:ext cx="5966456" cy="1710555"/>
+                      <a:ext cx="6990715" cy="1276350"/>
                     </a:xfrm>
                     <a:prstGeom prst="rect">
                       <a:avLst/>
@@ -2915,7 +2947,13 @@
                 </pic:pic>
               </a:graphicData>
             </a:graphic>
-          </wp:inline>
+            <wp14:sizeRelH relativeFrom="margin">
+              <wp14:pctWidth>0</wp14:pctWidth>
+            </wp14:sizeRelH>
+            <wp14:sizeRelV relativeFrom="margin">
+              <wp14:pctHeight>0</wp14:pctHeight>
+            </wp14:sizeRelV>
+          </wp:anchor>
         </w:drawing>
       </w:r>
     </w:p>
@@ -2972,90 +3010,6 @@
           <w:color w:val="767171" w:themeColor="background2" w:themeShade="80"/>
           <w:sz w:val="24"/>
           <w:szCs w:val="24"/>
-        </w:rPr>
-      </w:pPr>
-      <w:r>
-        <w:rPr>
-          <w:rFonts w:ascii="Times New Roman" w:hAnsi="Times New Roman" w:cs="Times New Roman"/>
-          <w:sz w:val="24"/>
-          <w:szCs w:val="24"/>
-        </w:rPr>
-        <w:t xml:space="preserve">Também encontra-se os métodos: </w:t>
-      </w:r>
-      <w:r>
-        <w:rPr>
-          <w:rFonts w:ascii="Times New Roman" w:hAnsi="Times New Roman" w:cs="Times New Roman"/>
-          <w:i/>
-          <w:sz w:val="24"/>
-          <w:szCs w:val="24"/>
-          <w:lang w:eastAsia="pt-BR"/>
-        </w:rPr>
-        <w:t>ConjuntoDeVerticesAdjecentes(Vertice vi)</w:t>
-      </w:r>
-      <w:r>
-        <w:rPr>
-          <w:rFonts w:ascii="Times New Roman" w:hAnsi="Times New Roman" w:cs="Times New Roman"/>
-          <w:sz w:val="24"/>
-          <w:szCs w:val="24"/>
-          <w:lang w:eastAsia="pt-BR"/>
-        </w:rPr>
-        <w:t xml:space="preserve"> que retorna o conjunto de vértices adjacentes ao vértice que está sendo passado como parâmetro, ou seja, todos os caminhos possíveis aparte daquele ponto, </w:t>
-      </w:r>
-      <w:r>
-        <w:rPr>
-          <w:rFonts w:ascii="Times New Roman" w:hAnsi="Times New Roman" w:cs="Times New Roman"/>
-          <w:i/>
-          <w:sz w:val="24"/>
-          <w:szCs w:val="24"/>
-          <w:lang w:eastAsia="pt-BR"/>
-        </w:rPr>
-        <w:t xml:space="preserve">menorValorF() </w:t>
-      </w:r>
-      <w:r>
-        <w:rPr>
-          <w:rFonts w:ascii="Times New Roman" w:hAnsi="Times New Roman" w:cs="Times New Roman"/>
-          <w:sz w:val="24"/>
-          <w:szCs w:val="24"/>
-          <w:lang w:eastAsia="pt-BR"/>
-        </w:rPr>
-        <w:t xml:space="preserve">que retorna o vértice que possui o menor valor da função f do conjunto de vértices que foi passado como parâmetro e o método </w:t>
-      </w:r>
-      <w:r>
-        <w:rPr>
-          <w:rFonts w:ascii="Times New Roman" w:hAnsi="Times New Roman" w:cs="Times New Roman"/>
-          <w:i/>
-          <w:sz w:val="24"/>
-          <w:szCs w:val="24"/>
-          <w:lang w:eastAsia="pt-BR"/>
-        </w:rPr>
-        <w:t>ValorG()</w:t>
-      </w:r>
-      <w:r>
-        <w:rPr>
-          <w:rFonts w:ascii="Times New Roman" w:hAnsi="Times New Roman" w:cs="Times New Roman"/>
-          <w:sz w:val="24"/>
-          <w:szCs w:val="24"/>
-          <w:lang w:eastAsia="pt-BR"/>
-        </w:rPr>
-        <w:t xml:space="preserve"> que retorna o valor de g entre dois  vértices que foi passado como parâmetro, no nosso caso o valor de G(x) será a soma do índice de acidentes daquela rodovia  com a distância em km entre eles.</w:t>
-      </w:r>
-      <w:r>
-        <w:rPr>
-          <w:rFonts w:ascii="Times New Roman" w:hAnsi="Times New Roman" w:cs="Times New Roman"/>
-          <w:sz w:val="24"/>
-          <w:szCs w:val="24"/>
-          <w:lang w:eastAsia="pt-BR"/>
-        </w:rPr>
-        <w:t xml:space="preserve"> </w:t>
-      </w:r>
-    </w:p>
-    <w:p>
-      <w:pPr>
-        <w:jc w:val="center"/>
-        <w:rPr>
-          <w:rFonts w:ascii="Times New Roman" w:hAnsi="Times New Roman" w:cs="Times New Roman"/>
-          <w:sz w:val="36"/>
-          <w:szCs w:val="36"/>
         </w:rPr>
       </w:pPr>
       <w:r>
@@ -3066,9 +3020,17 @@
           <w:szCs w:val="36"/>
         </w:rPr>
         <w:drawing>
-          <wp:inline distT="0" distB="0" distL="0" distR="0">
-            <wp:extent cx="5770027" cy="4829175"/>
-            <wp:effectExtent l="0" t="0" r="2540" b="0"/>
+          <wp:anchor distT="0" distB="0" distL="114300" distR="114300" simplePos="0" relativeHeight="251659264" behindDoc="0" locked="0" layoutInCell="1" allowOverlap="1">
+            <wp:simplePos x="0" y="0"/>
+            <wp:positionH relativeFrom="margin">
+              <wp:align>center</wp:align>
+            </wp:positionH>
+            <wp:positionV relativeFrom="paragraph">
+              <wp:posOffset>1438275</wp:posOffset>
+            </wp:positionV>
+            <wp:extent cx="6338570" cy="2952750"/>
+            <wp:effectExtent l="0" t="0" r="5080" b="0"/>
+            <wp:wrapTopAndBottom/>
             <wp:docPr id="3" name="Imagem 3"/>
             <wp:cNvGraphicFramePr>
               <a:graphicFrameLocks xmlns:a="http://schemas.openxmlformats.org/drawingml/2006/main" noChangeAspect="1"/>
@@ -3095,7 +3057,7 @@
                   <pic:spPr>
                     <a:xfrm>
                       <a:off x="0" y="0"/>
-                      <a:ext cx="5792174" cy="4847710"/>
+                      <a:ext cx="6338570" cy="2952750"/>
                     </a:xfrm>
                     <a:prstGeom prst="rect">
                       <a:avLst/>
@@ -3104,9 +3066,83 @@
                 </pic:pic>
               </a:graphicData>
             </a:graphic>
-          </wp:inline>
+          </wp:anchor>
         </w:drawing>
       </w:r>
+      <w:r>
+        <w:rPr>
+          <w:rFonts w:ascii="Times New Roman" w:hAnsi="Times New Roman" w:cs="Times New Roman"/>
+          <w:sz w:val="24"/>
+          <w:szCs w:val="24"/>
+        </w:rPr>
+        <w:t xml:space="preserve">Também encontra-se os métodos: </w:t>
+      </w:r>
+      <w:r>
+        <w:rPr>
+          <w:rFonts w:ascii="Times New Roman" w:hAnsi="Times New Roman" w:cs="Times New Roman"/>
+          <w:i/>
+          <w:sz w:val="24"/>
+          <w:szCs w:val="24"/>
+          <w:lang w:eastAsia="pt-BR"/>
+        </w:rPr>
+        <w:t>ConjuntoDeVerticesAdjecentes(Vertice vi)</w:t>
+      </w:r>
+      <w:r>
+        <w:rPr>
+          <w:rFonts w:ascii="Times New Roman" w:hAnsi="Times New Roman" w:cs="Times New Roman"/>
+          <w:sz w:val="24"/>
+          <w:szCs w:val="24"/>
+          <w:lang w:eastAsia="pt-BR"/>
+        </w:rPr>
+        <w:t xml:space="preserve"> que retorna o conjunto de vértices adjacentes ao vértice que está sendo passado como parâmetro, ou seja, todos os caminhos possíveis aparte daquele ponto, </w:t>
+      </w:r>
+      <w:r>
+        <w:rPr>
+          <w:rFonts w:ascii="Times New Roman" w:hAnsi="Times New Roman" w:cs="Times New Roman"/>
+          <w:i/>
+          <w:sz w:val="24"/>
+          <w:szCs w:val="24"/>
+          <w:lang w:eastAsia="pt-BR"/>
+        </w:rPr>
+        <w:t xml:space="preserve">menorValorF() </w:t>
+      </w:r>
+      <w:r>
+        <w:rPr>
+          <w:rFonts w:ascii="Times New Roman" w:hAnsi="Times New Roman" w:cs="Times New Roman"/>
+          <w:sz w:val="24"/>
+          <w:szCs w:val="24"/>
+          <w:lang w:eastAsia="pt-BR"/>
+        </w:rPr>
+        <w:t xml:space="preserve">que retorna o vértice que possui o menor valor da função f do conjunto de vértices que foi passado como parâmetro e o método </w:t>
+      </w:r>
+      <w:r>
+        <w:rPr>
+          <w:rFonts w:ascii="Times New Roman" w:hAnsi="Times New Roman" w:cs="Times New Roman"/>
+          <w:i/>
+          <w:sz w:val="24"/>
+          <w:szCs w:val="24"/>
+          <w:lang w:eastAsia="pt-BR"/>
+        </w:rPr>
+        <w:t>ValorG()</w:t>
+      </w:r>
+      <w:r>
+        <w:rPr>
+          <w:rFonts w:ascii="Times New Roman" w:hAnsi="Times New Roman" w:cs="Times New Roman"/>
+          <w:sz w:val="24"/>
+          <w:szCs w:val="24"/>
+          <w:lang w:eastAsia="pt-BR"/>
+        </w:rPr>
+        <w:t xml:space="preserve"> que retorna o valor de g entre dois  vértices que foi passado como parâmetro, no nosso caso o valor de G(x) será a soma do índice de acidentes daquela rodovia  com a distância em km entre eles.</w:t>
+      </w:r>
+      <w:r>
+        <w:rPr>
+          <w:rFonts w:ascii="Times New Roman" w:hAnsi="Times New Roman" w:cs="Times New Roman"/>
+          <w:sz w:val="24"/>
+          <w:szCs w:val="24"/>
+          <w:lang w:eastAsia="pt-BR"/>
+        </w:rPr>
+        <w:t xml:space="preserve"> </w:t>
+      </w:r>
     </w:p>
     <w:p>
       <w:pPr>
@@ -3121,7 +3157,7 @@
           <w:rFonts w:ascii="Times New Roman" w:hAnsi="Times New Roman" w:cs="Times New Roman"/>
           <w:color w:val="767171" w:themeColor="background2" w:themeShade="80"/>
         </w:rPr>
-        <w:t>Figura 4</w:t>
+        <w:t>Figura 5</w:t>
       </w:r>
       <w:r>
         <w:rPr>
@@ -3149,7 +3185,23 @@
           <w:rFonts w:ascii="Times New Roman" w:hAnsi="Times New Roman" w:cs="Times New Roman"/>
           <w:color w:val="767171" w:themeColor="background2" w:themeShade="80"/>
         </w:rPr>
-        <w:t>s respectivamente, conjuntoDeVerticesAdjecentes(),MenorValorF() e ValorG()</w:t>
+        <w:t xml:space="preserve">s </w:t>
+      </w:r>
+      <w:proofErr w:type="gramStart"/>
+      <w:r>
+        <w:rPr>
+          <w:rFonts w:ascii="Times New Roman" w:hAnsi="Times New Roman" w:cs="Times New Roman"/>
+          <w:color w:val="767171" w:themeColor="background2" w:themeShade="80"/>
+        </w:rPr>
+        <w:t>ConjuntoDeVerticesAdjecentes(</w:t>
+      </w:r>
+      <w:proofErr w:type="gramEnd"/>
+      <w:r>
+        <w:rPr>
+          <w:rFonts w:ascii="Times New Roman" w:hAnsi="Times New Roman" w:cs="Times New Roman"/>
+          <w:color w:val="767171" w:themeColor="background2" w:themeShade="80"/>
+        </w:rPr>
+        <w:t>) e menorValorF</w:t>
       </w:r>
     </w:p>
     <w:p>
@@ -3167,188 +3219,6 @@
         <w:rPr>
           <w:rFonts w:ascii="Times New Roman" w:hAnsi="Times New Roman" w:cs="Times New Roman"/>
           <w:color w:val="767171" w:themeColor="background2" w:themeShade="80"/>
-        </w:rPr>
-      </w:pPr>
-    </w:p>
-    <w:p>
-      <w:pPr>
-        <w:jc w:val="center"/>
-        <w:rPr>
-          <w:rFonts w:ascii="Times New Roman" w:hAnsi="Times New Roman" w:cs="Times New Roman"/>
-          <w:color w:val="767171" w:themeColor="background2" w:themeShade="80"/>
-        </w:rPr>
-      </w:pPr>
-    </w:p>
-    <w:p>
-      <w:pPr>
-        <w:jc w:val="center"/>
-        <w:rPr>
-          <w:rFonts w:ascii="Times New Roman" w:hAnsi="Times New Roman" w:cs="Times New Roman"/>
-          <w:color w:val="767171" w:themeColor="background2" w:themeShade="80"/>
-        </w:rPr>
-      </w:pPr>
-    </w:p>
-    <w:p>
-      <w:pPr>
-        <w:pStyle w:val="Artigottulo2"/>
-        <w:rPr>
-          <w:sz w:val="22"/>
-        </w:rPr>
-      </w:pPr>
-      <w:r>
-        <w:rPr>
-          <w:sz w:val="28"/>
-        </w:rPr>
-        <w:lastRenderedPageBreak/>
-        <w:t>TELA PRINCIPAL</w:t>
-      </w:r>
-    </w:p>
-    <w:p>
-      <w:pPr>
-        <w:rPr>
-          <w:rFonts w:ascii="Times New Roman" w:hAnsi="Times New Roman" w:cs="Times New Roman"/>
-          <w:lang w:eastAsia="pt-BR"/>
-        </w:rPr>
-      </w:pPr>
-    </w:p>
-    <w:p>
-      <w:pPr>
-        <w:ind w:firstLine="567"/>
-        <w:jc w:val="both"/>
-        <w:rPr>
-          <w:rFonts w:ascii="Times New Roman" w:hAnsi="Times New Roman" w:cs="Times New Roman"/>
-          <w:lang w:eastAsia="pt-BR"/>
-        </w:rPr>
-      </w:pPr>
-      <w:r>
-        <w:rPr>
-          <w:rFonts w:ascii="Times New Roman" w:hAnsi="Times New Roman" w:cs="Times New Roman"/>
-          <w:lang w:eastAsia="pt-BR"/>
-        </w:rPr>
-        <w:t xml:space="preserve">Na tela principal do </w:t>
-      </w:r>
-      <w:r>
-        <w:rPr>
-          <w:rFonts w:ascii="Times New Roman" w:hAnsi="Times New Roman" w:cs="Times New Roman"/>
-          <w:b/>
-          <w:lang w:eastAsia="pt-BR"/>
-        </w:rPr>
-        <w:t>Agreste Tour</w:t>
-      </w:r>
-      <w:r>
-        <w:rPr>
-          <w:rFonts w:ascii="Times New Roman" w:hAnsi="Times New Roman" w:cs="Times New Roman"/>
-          <w:b/>
-          <w:lang w:eastAsia="pt-BR"/>
-        </w:rPr>
-        <w:t xml:space="preserve">, </w:t>
-      </w:r>
-      <w:r>
-        <w:rPr>
-          <w:rFonts w:ascii="Times New Roman" w:hAnsi="Times New Roman" w:cs="Times New Roman"/>
-          <w:lang w:eastAsia="pt-BR"/>
-        </w:rPr>
-        <w:t>o usuário poderá escolher a cidade de origem(de onde ele irá sair) e a destino(onde quer chegar)</w:t>
-      </w:r>
-      <w:r>
-        <w:rPr>
-          <w:rFonts w:ascii="Times New Roman" w:hAnsi="Times New Roman" w:cs="Times New Roman"/>
-          <w:lang w:eastAsia="pt-BR"/>
-        </w:rPr>
-        <w:t xml:space="preserve"> nos combos</w:t>
-      </w:r>
-      <w:r>
-        <w:rPr>
-          <w:rFonts w:ascii="Times New Roman" w:hAnsi="Times New Roman" w:cs="Times New Roman"/>
-          <w:lang w:eastAsia="pt-BR"/>
-        </w:rPr>
-        <w:t>,</w:t>
-      </w:r>
-      <w:r>
-        <w:rPr>
-          <w:rFonts w:ascii="Times New Roman" w:hAnsi="Times New Roman" w:cs="Times New Roman"/>
-          <w:lang w:eastAsia="pt-BR"/>
-        </w:rPr>
-        <w:t xml:space="preserve"> após escolhidas as cidades </w:t>
-      </w:r>
-      <w:r>
-        <w:rPr>
-          <w:rFonts w:ascii="Times New Roman" w:hAnsi="Times New Roman" w:cs="Times New Roman"/>
-          <w:lang w:eastAsia="pt-BR"/>
-        </w:rPr>
-        <w:t>clicando no botão Buscar irá aparecer no mapa bolinhas vermelhas nos pontos por onde ele terá que passar indicando que é o melhor caminho</w:t>
-      </w:r>
-      <w:r>
-        <w:rPr>
-          <w:rFonts w:ascii="Times New Roman" w:hAnsi="Times New Roman" w:cs="Times New Roman"/>
-          <w:lang w:eastAsia="pt-BR"/>
-        </w:rPr>
-        <w:t xml:space="preserve"> ele também poderá visualizar a rota na placa de transito</w:t>
-      </w:r>
-      <w:r>
-        <w:rPr>
-          <w:rFonts w:ascii="Times New Roman" w:hAnsi="Times New Roman" w:cs="Times New Roman"/>
-          <w:lang w:eastAsia="pt-BR"/>
-        </w:rPr>
-        <w:t xml:space="preserve">, </w:t>
-      </w:r>
-      <w:r>
-        <w:rPr>
-          <w:rFonts w:ascii="Times New Roman" w:hAnsi="Times New Roman" w:cs="Times New Roman"/>
-          <w:lang w:eastAsia="pt-BR"/>
-        </w:rPr>
-        <w:t>caso o usuário escolha duas cidades iguais para origem e destino a ferramenta exibirá uma mensagem informando que as cidades são iguais para que o usuário possa corrigir</w:t>
-      </w:r>
-      <w:r>
-        <w:rPr>
-          <w:rFonts w:ascii="Times New Roman" w:hAnsi="Times New Roman" w:cs="Times New Roman"/>
-          <w:lang w:eastAsia="pt-BR"/>
-        </w:rPr>
-        <w:t xml:space="preserve">. Clicando </w:t>
-      </w:r>
-      <w:r>
-        <w:rPr>
-          <w:rFonts w:ascii="Times New Roman" w:hAnsi="Times New Roman" w:cs="Times New Roman"/>
-          <w:lang w:eastAsia="pt-BR"/>
-        </w:rPr>
-        <w:t>no botão Limpar</w:t>
-      </w:r>
-      <w:r>
-        <w:rPr>
-          <w:rFonts w:ascii="Times New Roman" w:hAnsi="Times New Roman" w:cs="Times New Roman"/>
-          <w:lang w:eastAsia="pt-BR"/>
-        </w:rPr>
-        <w:t xml:space="preserve"> ele limpará a tela para a realização de uma nova consulta</w:t>
-      </w:r>
-      <w:r>
-        <w:rPr>
-          <w:rFonts w:ascii="Times New Roman" w:hAnsi="Times New Roman" w:cs="Times New Roman"/>
-          <w:lang w:eastAsia="pt-BR"/>
-        </w:rPr>
-        <w:t xml:space="preserve">. Tem também o </w:t>
-      </w:r>
-      <w:r>
-        <w:rPr>
-          <w:rFonts w:ascii="Times New Roman" w:hAnsi="Times New Roman" w:cs="Times New Roman"/>
-          <w:lang w:eastAsia="pt-BR"/>
-        </w:rPr>
-        <w:t>botão sobre, que especifica os desenvolvedores da ferramenta e o botão sair que fechará a tela da ferramenta.</w:t>
-      </w:r>
-      <w:r>
-        <w:rPr>
-          <w:rFonts w:ascii="Times New Roman" w:hAnsi="Times New Roman" w:cs="Times New Roman"/>
-          <w:lang w:eastAsia="pt-BR"/>
-        </w:rPr>
-        <w:t xml:space="preserve"> </w:t>
-      </w:r>
-    </w:p>
-    <w:p>
-      <w:pPr>
-        <w:jc w:val="center"/>
-        <w:rPr>
-          <w:rFonts w:ascii="Times New Roman" w:hAnsi="Times New Roman" w:cs="Times New Roman"/>
-          <w:sz w:val="36"/>
-          <w:szCs w:val="36"/>
         </w:rPr>
       </w:pPr>
       <w:r>
@@ -3359,10 +3229,18 @@
           <w:szCs w:val="36"/>
         </w:rPr>
         <w:drawing>
-          <wp:inline distT="0" distB="0" distL="0" distR="0">
-            <wp:extent cx="4804932" cy="3828197"/>
-            <wp:effectExtent l="0" t="0" r="0" b="1270"/>
-            <wp:docPr id="5" name="Imagem 5" descr="Uma imagem contendo texto, mapa&#10;&#10;Descrição gerada com muito alta confiança"/>
+          <wp:anchor distT="0" distB="0" distL="114300" distR="114300" simplePos="0" relativeHeight="251658240" behindDoc="0" locked="0" layoutInCell="1" allowOverlap="1">
+            <wp:simplePos x="0" y="0"/>
+            <wp:positionH relativeFrom="page">
+              <wp:align>right</wp:align>
+            </wp:positionH>
+            <wp:positionV relativeFrom="paragraph">
+              <wp:posOffset>198120</wp:posOffset>
+            </wp:positionV>
+            <wp:extent cx="7158001" cy="1533525"/>
+            <wp:effectExtent l="0" t="0" r="5080" b="0"/>
+            <wp:wrapTopAndBottom/>
+            <wp:docPr id="8" name="Imagem 8"/>
             <wp:cNvGraphicFramePr>
               <a:graphicFrameLocks xmlns:a="http://schemas.openxmlformats.org/drawingml/2006/main" noChangeAspect="1"/>
             </wp:cNvGraphicFramePr>
@@ -3370,7 +3248,7 @@
               <a:graphicData uri="http://schemas.openxmlformats.org/drawingml/2006/picture">
                 <pic:pic xmlns:pic="http://schemas.openxmlformats.org/drawingml/2006/picture">
                   <pic:nvPicPr>
-                    <pic:cNvPr id="5" name="121212.PNG"/>
+                    <pic:cNvPr id="8" name="2.PNG"/>
                     <pic:cNvPicPr/>
                   </pic:nvPicPr>
                   <pic:blipFill>
@@ -3388,7 +3266,7 @@
                   <pic:spPr>
                     <a:xfrm>
                       <a:off x="0" y="0"/>
-                      <a:ext cx="4820256" cy="3840406"/>
+                      <a:ext cx="7158001" cy="1533525"/>
                     </a:xfrm>
                     <a:prstGeom prst="rect">
                       <a:avLst/>
@@ -3397,7 +3275,13 @@
                 </pic:pic>
               </a:graphicData>
             </a:graphic>
-          </wp:inline>
+            <wp14:sizeRelH relativeFrom="margin">
+              <wp14:pctWidth>0</wp14:pctWidth>
+            </wp14:sizeRelH>
+            <wp14:sizeRelV relativeFrom="margin">
+              <wp14:pctHeight>0</wp14:pctHeight>
+            </wp14:sizeRelV>
+          </wp:anchor>
         </w:drawing>
       </w:r>
     </w:p>
@@ -3409,6 +3293,15 @@
           <w:color w:val="767171" w:themeColor="background2" w:themeShade="80"/>
         </w:rPr>
       </w:pPr>
+    </w:p>
+    <w:p>
+      <w:pPr>
+        <w:jc w:val="center"/>
+        <w:rPr>
+          <w:rFonts w:ascii="Times New Roman" w:hAnsi="Times New Roman" w:cs="Times New Roman"/>
+          <w:color w:val="767171" w:themeColor="background2" w:themeShade="80"/>
+        </w:rPr>
+      </w:pPr>
       <w:r>
         <w:rPr>
           <w:rFonts w:ascii="Times New Roman" w:hAnsi="Times New Roman" w:cs="Times New Roman"/>
@@ -3421,14 +3314,14 @@
           <w:rFonts w:ascii="Times New Roman" w:hAnsi="Times New Roman" w:cs="Times New Roman"/>
           <w:color w:val="767171" w:themeColor="background2" w:themeShade="80"/>
         </w:rPr>
-        <w:t xml:space="preserve"> –</w:t>
-      </w:r>
-      <w:r>
-        <w:rPr>
-          <w:rFonts w:ascii="Times New Roman" w:hAnsi="Times New Roman" w:cs="Times New Roman"/>
-          <w:color w:val="767171" w:themeColor="background2" w:themeShade="80"/>
-        </w:rPr>
-        <w:t xml:space="preserve"> Tela Principal</w:t>
+        <w:t xml:space="preserve"> – Implementação dos Métodos </w:t>
+      </w:r>
+      <w:r>
+        <w:rPr>
+          <w:rFonts w:ascii="Times New Roman" w:hAnsi="Times New Roman" w:cs="Times New Roman"/>
+          <w:color w:val="767171" w:themeColor="background2" w:themeShade="80"/>
+        </w:rPr>
+        <w:t>ValorG()</w:t>
       </w:r>
     </w:p>
     <w:p>
@@ -3439,18 +3332,200 @@
           <w:color w:val="767171" w:themeColor="background2" w:themeShade="80"/>
         </w:rPr>
       </w:pPr>
+    </w:p>
+    <w:p>
+      <w:pPr>
+        <w:jc w:val="center"/>
+        <w:rPr>
+          <w:rFonts w:ascii="Times New Roman" w:hAnsi="Times New Roman" w:cs="Times New Roman"/>
+          <w:color w:val="767171" w:themeColor="background2" w:themeShade="80"/>
+        </w:rPr>
+      </w:pPr>
+    </w:p>
+    <w:p>
+      <w:pPr>
+        <w:jc w:val="center"/>
+        <w:rPr>
+          <w:rFonts w:ascii="Times New Roman" w:hAnsi="Times New Roman" w:cs="Times New Roman"/>
+          <w:color w:val="767171" w:themeColor="background2" w:themeShade="80"/>
+        </w:rPr>
+      </w:pPr>
+    </w:p>
+    <w:p>
+      <w:pPr>
+        <w:pStyle w:val="Artigottulo2"/>
+        <w:rPr>
+          <w:sz w:val="22"/>
+        </w:rPr>
+      </w:pPr>
+      <w:r>
+        <w:rPr>
+          <w:sz w:val="28"/>
+        </w:rPr>
+        <w:lastRenderedPageBreak/>
+        <w:t>TELA PRINCIPAL</w:t>
+      </w:r>
+    </w:p>
+    <w:p>
+      <w:pPr>
+        <w:rPr>
+          <w:rFonts w:ascii="Times New Roman" w:hAnsi="Times New Roman" w:cs="Times New Roman"/>
+          <w:lang w:eastAsia="pt-BR"/>
+        </w:rPr>
+      </w:pPr>
+    </w:p>
+    <w:p>
+      <w:pPr>
+        <w:ind w:firstLine="567"/>
+        <w:jc w:val="both"/>
+        <w:rPr>
+          <w:rFonts w:ascii="Times New Roman" w:hAnsi="Times New Roman" w:cs="Times New Roman"/>
+          <w:lang w:eastAsia="pt-BR"/>
+        </w:rPr>
+      </w:pPr>
+      <w:r>
+        <w:rPr>
+          <w:rFonts w:ascii="Times New Roman" w:hAnsi="Times New Roman" w:cs="Times New Roman"/>
+          <w:lang w:eastAsia="pt-BR"/>
+        </w:rPr>
+        <w:t xml:space="preserve">Na tela principal do </w:t>
+      </w:r>
+      <w:r>
+        <w:rPr>
+          <w:rFonts w:ascii="Times New Roman" w:hAnsi="Times New Roman" w:cs="Times New Roman"/>
+          <w:b/>
+          <w:lang w:eastAsia="pt-BR"/>
+        </w:rPr>
+        <w:t>Agreste Tour</w:t>
+      </w:r>
+      <w:r>
+        <w:rPr>
+          <w:rFonts w:ascii="Times New Roman" w:hAnsi="Times New Roman" w:cs="Times New Roman"/>
+          <w:b/>
+          <w:lang w:eastAsia="pt-BR"/>
+        </w:rPr>
+        <w:t xml:space="preserve">, </w:t>
+      </w:r>
+      <w:r>
+        <w:rPr>
+          <w:rFonts w:ascii="Times New Roman" w:hAnsi="Times New Roman" w:cs="Times New Roman"/>
+          <w:lang w:eastAsia="pt-BR"/>
+        </w:rPr>
+        <w:t>o usuário poderá escolher a cidade de origem(de onde ele irá sair) e a destino(onde quer chegar)</w:t>
+      </w:r>
+      <w:r>
+        <w:rPr>
+          <w:rFonts w:ascii="Times New Roman" w:hAnsi="Times New Roman" w:cs="Times New Roman"/>
+          <w:lang w:eastAsia="pt-BR"/>
+        </w:rPr>
+        <w:t xml:space="preserve"> nos combos</w:t>
+      </w:r>
+      <w:r>
+        <w:rPr>
+          <w:rFonts w:ascii="Times New Roman" w:hAnsi="Times New Roman" w:cs="Times New Roman"/>
+          <w:lang w:eastAsia="pt-BR"/>
+        </w:rPr>
+        <w:t>,</w:t>
+      </w:r>
+      <w:r>
+        <w:rPr>
+          <w:rFonts w:ascii="Times New Roman" w:hAnsi="Times New Roman" w:cs="Times New Roman"/>
+          <w:lang w:eastAsia="pt-BR"/>
+        </w:rPr>
+        <w:t xml:space="preserve"> após escolhidas as cidades </w:t>
+      </w:r>
+      <w:r>
+        <w:rPr>
+          <w:rFonts w:ascii="Times New Roman" w:hAnsi="Times New Roman" w:cs="Times New Roman"/>
+          <w:lang w:eastAsia="pt-BR"/>
+        </w:rPr>
+        <w:t>clicando no botão Buscar irá aparecer no mapa bolinhas vermelhas nos pontos por onde ele terá que passar indicando que é o melhor caminho</w:t>
+      </w:r>
+      <w:r>
+        <w:rPr>
+          <w:rFonts w:ascii="Times New Roman" w:hAnsi="Times New Roman" w:cs="Times New Roman"/>
+          <w:lang w:eastAsia="pt-BR"/>
+        </w:rPr>
+        <w:t xml:space="preserve"> ele também poderá visualizar a rota na placa de transito</w:t>
+      </w:r>
+      <w:r>
+        <w:rPr>
+          <w:rFonts w:ascii="Times New Roman" w:hAnsi="Times New Roman" w:cs="Times New Roman"/>
+          <w:lang w:eastAsia="pt-BR"/>
+        </w:rPr>
+        <w:t xml:space="preserve">, </w:t>
+      </w:r>
+      <w:r>
+        <w:rPr>
+          <w:rFonts w:ascii="Times New Roman" w:hAnsi="Times New Roman" w:cs="Times New Roman"/>
+          <w:lang w:eastAsia="pt-BR"/>
+        </w:rPr>
+        <w:t>caso o usuário escolha duas cidades iguais para origem e destino a ferramenta exibirá uma mensagem informando que as cidades são iguais para que o usuário possa corrigir</w:t>
+      </w:r>
+      <w:r>
+        <w:rPr>
+          <w:rFonts w:ascii="Times New Roman" w:hAnsi="Times New Roman" w:cs="Times New Roman"/>
+          <w:lang w:eastAsia="pt-BR"/>
+        </w:rPr>
+        <w:t xml:space="preserve">. Clicando </w:t>
+      </w:r>
+      <w:r>
+        <w:rPr>
+          <w:rFonts w:ascii="Times New Roman" w:hAnsi="Times New Roman" w:cs="Times New Roman"/>
+          <w:lang w:eastAsia="pt-BR"/>
+        </w:rPr>
+        <w:t>no botão Limpar</w:t>
+      </w:r>
+      <w:r>
+        <w:rPr>
+          <w:rFonts w:ascii="Times New Roman" w:hAnsi="Times New Roman" w:cs="Times New Roman"/>
+          <w:lang w:eastAsia="pt-BR"/>
+        </w:rPr>
+        <w:t xml:space="preserve"> ele limpará a tela para a realização de uma nova consulta</w:t>
+      </w:r>
+      <w:r>
+        <w:rPr>
+          <w:rFonts w:ascii="Times New Roman" w:hAnsi="Times New Roman" w:cs="Times New Roman"/>
+          <w:lang w:eastAsia="pt-BR"/>
+        </w:rPr>
+        <w:t xml:space="preserve">. Tem também o </w:t>
+      </w:r>
+      <w:r>
+        <w:rPr>
+          <w:rFonts w:ascii="Times New Roman" w:hAnsi="Times New Roman" w:cs="Times New Roman"/>
+          <w:lang w:eastAsia="pt-BR"/>
+        </w:rPr>
+        <w:t>botão sobre, que especifica os desenvolvedores da ferramenta e o botão sair que fechará a tela da ferramenta.</w:t>
+      </w:r>
+      <w:r>
+        <w:rPr>
+          <w:rFonts w:ascii="Times New Roman" w:hAnsi="Times New Roman" w:cs="Times New Roman"/>
+          <w:lang w:eastAsia="pt-BR"/>
+        </w:rPr>
+        <w:t xml:space="preserve"> </w:t>
+      </w:r>
+    </w:p>
+    <w:p>
+      <w:pPr>
+        <w:jc w:val="center"/>
+        <w:rPr>
+          <w:rFonts w:ascii="Times New Roman" w:hAnsi="Times New Roman" w:cs="Times New Roman"/>
+          <w:sz w:val="36"/>
+          <w:szCs w:val="36"/>
+        </w:rPr>
+      </w:pPr>
       <w:r>
         <w:rPr>
           <w:rFonts w:ascii="Times New Roman" w:hAnsi="Times New Roman" w:cs="Times New Roman"/>
           <w:noProof/>
-          <w:color w:val="767171" w:themeColor="background2" w:themeShade="80"/>
-        </w:rPr>
-        <w:lastRenderedPageBreak/>
+          <w:sz w:val="36"/>
+          <w:szCs w:val="36"/>
+        </w:rPr>
         <w:drawing>
           <wp:inline distT="0" distB="0" distL="0" distR="0">
-            <wp:extent cx="4906370" cy="3936172"/>
-            <wp:effectExtent l="0" t="0" r="8890" b="7620"/>
-            <wp:docPr id="6" name="Imagem 6" descr="Uma imagem contendo texto, mapa&#10;&#10;Descrição gerada com muito alta confiança"/>
+            <wp:extent cx="4693587" cy="3739486"/>
+            <wp:effectExtent l="0" t="0" r="0" b="0"/>
+            <wp:docPr id="5" name="Imagem 5" descr="Uma imagem contendo texto, mapa&#10;&#10;Descrição gerada com muito alta confiança"/>
             <wp:cNvGraphicFramePr>
               <a:graphicFrameLocks xmlns:a="http://schemas.openxmlformats.org/drawingml/2006/main" noChangeAspect="1"/>
             </wp:cNvGraphicFramePr>
@@ -3458,7 +3533,7 @@
               <a:graphicData uri="http://schemas.openxmlformats.org/drawingml/2006/picture">
                 <pic:pic xmlns:pic="http://schemas.openxmlformats.org/drawingml/2006/picture">
                   <pic:nvPicPr>
-                    <pic:cNvPr id="6" name="131313.PNG"/>
+                    <pic:cNvPr id="5" name="121212.PNG"/>
                     <pic:cNvPicPr/>
                   </pic:nvPicPr>
                   <pic:blipFill>
@@ -3476,7 +3551,7 @@
                   <pic:spPr>
                     <a:xfrm>
                       <a:off x="0" y="0"/>
-                      <a:ext cx="4925479" cy="3951503"/>
+                      <a:ext cx="4715244" cy="3756741"/>
                     </a:xfrm>
                     <a:prstGeom prst="rect">
                       <a:avLst/>
@@ -3502,28 +3577,21 @@
           <w:rFonts w:ascii="Times New Roman" w:hAnsi="Times New Roman" w:cs="Times New Roman"/>
           <w:color w:val="767171" w:themeColor="background2" w:themeShade="80"/>
         </w:rPr>
-        <w:t xml:space="preserve">Figura </w:t>
-      </w:r>
-      <w:r>
-        <w:rPr>
-          <w:rFonts w:ascii="Times New Roman" w:hAnsi="Times New Roman" w:cs="Times New Roman"/>
-          <w:color w:val="767171" w:themeColor="background2" w:themeShade="80"/>
-        </w:rPr>
-        <w:t>6</w:t>
-      </w:r>
-      <w:r>
-        <w:rPr>
-          <w:rFonts w:ascii="Times New Roman" w:hAnsi="Times New Roman" w:cs="Times New Roman"/>
-          <w:color w:val="767171" w:themeColor="background2" w:themeShade="80"/>
-        </w:rPr>
-        <w:t xml:space="preserve"> – </w:t>
-      </w:r>
-      <w:r>
-        <w:rPr>
-          <w:rFonts w:ascii="Times New Roman" w:hAnsi="Times New Roman" w:cs="Times New Roman"/>
-          <w:color w:val="767171" w:themeColor="background2" w:themeShade="80"/>
-        </w:rPr>
-        <w:t>Demonstração de busca</w:t>
+        <w:t>Figura 5</w:t>
+      </w:r>
+      <w:r>
+        <w:rPr>
+          <w:rFonts w:ascii="Times New Roman" w:hAnsi="Times New Roman" w:cs="Times New Roman"/>
+          <w:color w:val="767171" w:themeColor="background2" w:themeShade="80"/>
+        </w:rPr>
+        <w:t xml:space="preserve"> –</w:t>
+      </w:r>
+      <w:r>
+        <w:rPr>
+          <w:rFonts w:ascii="Times New Roman" w:hAnsi="Times New Roman" w:cs="Times New Roman"/>
+          <w:color w:val="767171" w:themeColor="background2" w:themeShade="80"/>
+        </w:rPr>
+        <w:t xml:space="preserve"> Tela Principal</w:t>
       </w:r>
     </w:p>
     <w:p>
@@ -3542,9 +3610,9 @@
         </w:rPr>
         <w:drawing>
           <wp:inline distT="0" distB="0" distL="0" distR="0">
-            <wp:extent cx="4913194" cy="3950178"/>
-            <wp:effectExtent l="0" t="0" r="1905" b="0"/>
-            <wp:docPr id="7" name="Imagem 7" descr="Uma imagem contendo texto, mapa&#10;&#10;Descrição gerada com muito alta confiança"/>
+            <wp:extent cx="4576146" cy="3671248"/>
+            <wp:effectExtent l="0" t="0" r="0" b="5715"/>
+            <wp:docPr id="6" name="Imagem 6" descr="Uma imagem contendo texto, mapa&#10;&#10;Descrição gerada com muito alta confiança"/>
             <wp:cNvGraphicFramePr>
               <a:graphicFrameLocks xmlns:a="http://schemas.openxmlformats.org/drawingml/2006/main" noChangeAspect="1"/>
             </wp:cNvGraphicFramePr>
@@ -3552,7 +3620,7 @@
               <a:graphicData uri="http://schemas.openxmlformats.org/drawingml/2006/picture">
                 <pic:pic xmlns:pic="http://schemas.openxmlformats.org/drawingml/2006/picture">
                   <pic:nvPicPr>
-                    <pic:cNvPr id="7" name="1414.PNG"/>
+                    <pic:cNvPr id="6" name="131313.PNG"/>
                     <pic:cNvPicPr/>
                   </pic:nvPicPr>
                   <pic:blipFill>
@@ -3570,7 +3638,7 @@
                   <pic:spPr>
                     <a:xfrm>
                       <a:off x="0" y="0"/>
-                      <a:ext cx="4939294" cy="3971163"/>
+                      <a:ext cx="4598775" cy="3689403"/>
                     </a:xfrm>
                     <a:prstGeom prst="rect">
                       <a:avLst/>
@@ -3596,6 +3664,101 @@
           <w:rFonts w:ascii="Times New Roman" w:hAnsi="Times New Roman" w:cs="Times New Roman"/>
           <w:color w:val="767171" w:themeColor="background2" w:themeShade="80"/>
         </w:rPr>
+        <w:lastRenderedPageBreak/>
+        <w:t xml:space="preserve">Figura </w:t>
+      </w:r>
+      <w:r>
+        <w:rPr>
+          <w:rFonts w:ascii="Times New Roman" w:hAnsi="Times New Roman" w:cs="Times New Roman"/>
+          <w:color w:val="767171" w:themeColor="background2" w:themeShade="80"/>
+        </w:rPr>
+        <w:t>6</w:t>
+      </w:r>
+      <w:r>
+        <w:rPr>
+          <w:rFonts w:ascii="Times New Roman" w:hAnsi="Times New Roman" w:cs="Times New Roman"/>
+          <w:color w:val="767171" w:themeColor="background2" w:themeShade="80"/>
+        </w:rPr>
+        <w:t xml:space="preserve"> – </w:t>
+      </w:r>
+      <w:r>
+        <w:rPr>
+          <w:rFonts w:ascii="Times New Roman" w:hAnsi="Times New Roman" w:cs="Times New Roman"/>
+          <w:color w:val="767171" w:themeColor="background2" w:themeShade="80"/>
+        </w:rPr>
+        <w:t>Demonstração de busca</w:t>
+      </w:r>
+    </w:p>
+    <w:p>
+      <w:pPr>
+        <w:jc w:val="center"/>
+        <w:rPr>
+          <w:rFonts w:ascii="Times New Roman" w:hAnsi="Times New Roman" w:cs="Times New Roman"/>
+          <w:color w:val="767171" w:themeColor="background2" w:themeShade="80"/>
+        </w:rPr>
+      </w:pPr>
+      <w:r>
+        <w:rPr>
+          <w:rFonts w:ascii="Times New Roman" w:hAnsi="Times New Roman" w:cs="Times New Roman"/>
+          <w:noProof/>
+          <w:color w:val="767171" w:themeColor="background2" w:themeShade="80"/>
+        </w:rPr>
+        <w:drawing>
+          <wp:inline distT="0" distB="0" distL="0" distR="0">
+            <wp:extent cx="4769962" cy="3835021"/>
+            <wp:effectExtent l="0" t="0" r="0" b="0"/>
+            <wp:docPr id="7" name="Imagem 7" descr="Uma imagem contendo texto, mapa&#10;&#10;Descrição gerada com muito alta confiança"/>
+            <wp:cNvGraphicFramePr>
+              <a:graphicFrameLocks xmlns:a="http://schemas.openxmlformats.org/drawingml/2006/main" noChangeAspect="1"/>
+            </wp:cNvGraphicFramePr>
+            <a:graphic xmlns:a="http://schemas.openxmlformats.org/drawingml/2006/main">
+              <a:graphicData uri="http://schemas.openxmlformats.org/drawingml/2006/picture">
+                <pic:pic xmlns:pic="http://schemas.openxmlformats.org/drawingml/2006/picture">
+                  <pic:nvPicPr>
+                    <pic:cNvPr id="7" name="1414.PNG"/>
+                    <pic:cNvPicPr/>
+                  </pic:nvPicPr>
+                  <pic:blipFill>
+                    <a:blip r:embed="rId18">
+                      <a:extLst>
+                        <a:ext uri="{28A0092B-C50C-407E-A947-70E740481C1C}">
+                          <a14:useLocalDpi xmlns:a14="http://schemas.microsoft.com/office/drawing/2010/main" val="0"/>
+                        </a:ext>
+                      </a:extLst>
+                    </a:blip>
+                    <a:stretch>
+                      <a:fillRect/>
+                    </a:stretch>
+                  </pic:blipFill>
+                  <pic:spPr>
+                    <a:xfrm>
+                      <a:off x="0" y="0"/>
+                      <a:ext cx="4797764" cy="3857373"/>
+                    </a:xfrm>
+                    <a:prstGeom prst="rect">
+                      <a:avLst/>
+                    </a:prstGeom>
+                  </pic:spPr>
+                </pic:pic>
+              </a:graphicData>
+            </a:graphic>
+          </wp:inline>
+        </w:drawing>
+      </w:r>
+    </w:p>
+    <w:p>
+      <w:pPr>
+        <w:jc w:val="center"/>
+        <w:rPr>
+          <w:rFonts w:ascii="Times New Roman" w:hAnsi="Times New Roman" w:cs="Times New Roman"/>
+          <w:color w:val="767171" w:themeColor="background2" w:themeShade="80"/>
+        </w:rPr>
+      </w:pPr>
+      <w:r>
+        <w:rPr>
+          <w:rFonts w:ascii="Times New Roman" w:hAnsi="Times New Roman" w:cs="Times New Roman"/>
+          <w:color w:val="767171" w:themeColor="background2" w:themeShade="80"/>
+        </w:rPr>
         <w:t>Figura 7</w:t>
       </w:r>
       <w:r>
@@ -3624,37 +3787,9 @@
     </w:p>
     <w:p>
       <w:pPr>
-        <w:jc w:val="center"/>
-        <w:rPr>
-          <w:rFonts w:ascii="Times New Roman" w:hAnsi="Times New Roman" w:cs="Times New Roman"/>
-          <w:color w:val="767171" w:themeColor="background2" w:themeShade="80"/>
-        </w:rPr>
-      </w:pPr>
-    </w:p>
-    <w:p>
-      <w:pPr>
-        <w:jc w:val="center"/>
-        <w:rPr>
-          <w:rFonts w:ascii="Times New Roman" w:hAnsi="Times New Roman" w:cs="Times New Roman"/>
-          <w:color w:val="767171" w:themeColor="background2" w:themeShade="80"/>
-        </w:rPr>
-      </w:pPr>
-    </w:p>
-    <w:p>
-      <w:pPr>
-        <w:jc w:val="center"/>
-        <w:rPr>
-          <w:rFonts w:ascii="Times New Roman" w:hAnsi="Times New Roman" w:cs="Times New Roman"/>
-          <w:color w:val="767171" w:themeColor="background2" w:themeShade="80"/>
-        </w:rPr>
-      </w:pPr>
-    </w:p>
-    <w:p>
-      <w:pPr>
         <w:pStyle w:val="Artigottulo1"/>
       </w:pPr>
       <w:r>
-        <w:lastRenderedPageBreak/>
         <w:t>conclusão</w:t>
       </w:r>
     </w:p>
@@ -3871,7 +4006,6 @@
     </w:p>
     <w:p>
       <w:pPr>
-        <w:ind w:firstLine="708"/>
         <w:jc w:val="both"/>
         <w:rPr>
           <w:rFonts w:ascii="Times New Roman" w:hAnsi="Times New Roman" w:cs="Times New Roman"/>
@@ -3882,7 +4016,6 @@
     </w:p>
     <w:p>
       <w:pPr>
-        <w:ind w:firstLine="708"/>
         <w:jc w:val="both"/>
         <w:rPr>
           <w:rFonts w:ascii="Times New Roman" w:hAnsi="Times New Roman" w:cs="Times New Roman"/>
@@ -3893,7 +4026,18 @@
     </w:p>
     <w:p>
       <w:pPr>
-        <w:ind w:firstLine="708"/>
+        <w:pStyle w:val="Artigottulo1"/>
+      </w:pPr>
+      <w:r>
+        <w:lastRenderedPageBreak/>
+        <w:t>Refer</w:t>
+      </w:r>
+      <w:r>
+        <w:t>ências</w:t>
+      </w:r>
+    </w:p>
+    <w:p>
+      <w:pPr>
         <w:jc w:val="both"/>
         <w:rPr>
           <w:rFonts w:ascii="Times New Roman" w:hAnsi="Times New Roman" w:cs="Times New Roman"/>
@@ -3904,7 +4048,6 @@
     </w:p>
     <w:p>
       <w:pPr>
-        <w:ind w:firstLine="708"/>
         <w:jc w:val="both"/>
         <w:rPr>
           <w:rFonts w:ascii="Times New Roman" w:hAnsi="Times New Roman" w:cs="Times New Roman"/>
@@ -3912,10 +4055,17 @@
           <w:szCs w:val="24"/>
         </w:rPr>
       </w:pPr>
-    </w:p>
-    <w:p>
-      <w:pPr>
-        <w:ind w:firstLine="708"/>
+      <w:r>
+        <w:rPr>
+          <w:rFonts w:ascii="Times New Roman" w:hAnsi="Times New Roman" w:cs="Times New Roman"/>
+          <w:sz w:val="24"/>
+          <w:szCs w:val="24"/>
+        </w:rPr>
+        <w:t>http://www.distanciasentrecidades.com/</w:t>
+      </w:r>
+    </w:p>
+    <w:p>
+      <w:pPr>
         <w:jc w:val="both"/>
         <w:rPr>
           <w:rFonts w:ascii="Times New Roman" w:hAnsi="Times New Roman" w:cs="Times New Roman"/>
@@ -3923,10 +4073,17 @@
           <w:szCs w:val="24"/>
         </w:rPr>
       </w:pPr>
-    </w:p>
-    <w:p>
-      <w:pPr>
-        <w:ind w:firstLine="708"/>
+      <w:r>
+        <w:rPr>
+          <w:rFonts w:ascii="Times New Roman" w:hAnsi="Times New Roman" w:cs="Times New Roman"/>
+          <w:sz w:val="24"/>
+          <w:szCs w:val="24"/>
+        </w:rPr>
+        <w:t>http://www.detran.se.gov.br/novo_estatistica.asp</w:t>
+      </w:r>
+    </w:p>
+    <w:p>
+      <w:pPr>
         <w:jc w:val="both"/>
         <w:rPr>
           <w:rFonts w:ascii="Times New Roman" w:hAnsi="Times New Roman" w:cs="Times New Roman"/>
@@ -3934,10 +4091,17 @@
           <w:szCs w:val="24"/>
         </w:rPr>
       </w:pPr>
-    </w:p>
-    <w:p>
-      <w:pPr>
-        <w:ind w:firstLine="708"/>
+      <w:r>
+        <w:rPr>
+          <w:rFonts w:ascii="Times New Roman" w:hAnsi="Times New Roman" w:cs="Times New Roman"/>
+          <w:sz w:val="24"/>
+          <w:szCs w:val="24"/>
+        </w:rPr>
+        <w:t>Companhia de Policia Rodoviária Estadual – CPRv</w:t>
+      </w:r>
+    </w:p>
+    <w:p>
+      <w:pPr>
         <w:jc w:val="both"/>
         <w:rPr>
           <w:rFonts w:ascii="Times New Roman" w:hAnsi="Times New Roman" w:cs="Times New Roman"/>
@@ -3945,226 +4109,16 @@
           <w:szCs w:val="24"/>
         </w:rPr>
       </w:pPr>
-    </w:p>
-    <w:p>
-      <w:pPr>
-        <w:ind w:firstLine="708"/>
-        <w:jc w:val="both"/>
-        <w:rPr>
-          <w:rFonts w:ascii="Times New Roman" w:hAnsi="Times New Roman" w:cs="Times New Roman"/>
-          <w:sz w:val="24"/>
-          <w:szCs w:val="24"/>
-        </w:rPr>
-      </w:pPr>
-    </w:p>
-    <w:p>
-      <w:pPr>
-        <w:ind w:firstLine="708"/>
-        <w:jc w:val="both"/>
-        <w:rPr>
-          <w:rFonts w:ascii="Times New Roman" w:hAnsi="Times New Roman" w:cs="Times New Roman"/>
-          <w:sz w:val="24"/>
-          <w:szCs w:val="24"/>
-        </w:rPr>
-      </w:pPr>
-    </w:p>
-    <w:p>
-      <w:pPr>
-        <w:ind w:firstLine="708"/>
-        <w:jc w:val="both"/>
-        <w:rPr>
-          <w:rFonts w:ascii="Times New Roman" w:hAnsi="Times New Roman" w:cs="Times New Roman"/>
-          <w:sz w:val="24"/>
-          <w:szCs w:val="24"/>
-        </w:rPr>
-      </w:pPr>
-    </w:p>
-    <w:p>
-      <w:pPr>
-        <w:ind w:firstLine="708"/>
-        <w:jc w:val="both"/>
-        <w:rPr>
-          <w:rFonts w:ascii="Times New Roman" w:hAnsi="Times New Roman" w:cs="Times New Roman"/>
-          <w:sz w:val="24"/>
-          <w:szCs w:val="24"/>
-        </w:rPr>
-      </w:pPr>
-    </w:p>
-    <w:p>
-      <w:pPr>
-        <w:ind w:firstLine="708"/>
-        <w:jc w:val="both"/>
-        <w:rPr>
-          <w:rFonts w:ascii="Times New Roman" w:hAnsi="Times New Roman" w:cs="Times New Roman"/>
-          <w:sz w:val="24"/>
-          <w:szCs w:val="24"/>
-        </w:rPr>
-      </w:pPr>
-    </w:p>
-    <w:p>
-      <w:pPr>
-        <w:ind w:firstLine="708"/>
-        <w:jc w:val="both"/>
-        <w:rPr>
-          <w:rFonts w:ascii="Times New Roman" w:hAnsi="Times New Roman" w:cs="Times New Roman"/>
-          <w:sz w:val="24"/>
-          <w:szCs w:val="24"/>
-        </w:rPr>
-      </w:pPr>
-    </w:p>
-    <w:p>
-      <w:pPr>
-        <w:ind w:firstLine="708"/>
-        <w:jc w:val="both"/>
-        <w:rPr>
-          <w:rFonts w:ascii="Times New Roman" w:hAnsi="Times New Roman" w:cs="Times New Roman"/>
-          <w:sz w:val="24"/>
-          <w:szCs w:val="24"/>
-        </w:rPr>
-      </w:pPr>
-    </w:p>
-    <w:p>
-      <w:pPr>
-        <w:ind w:firstLine="708"/>
-        <w:jc w:val="both"/>
-        <w:rPr>
-          <w:rFonts w:ascii="Times New Roman" w:hAnsi="Times New Roman" w:cs="Times New Roman"/>
-          <w:sz w:val="24"/>
-          <w:szCs w:val="24"/>
-        </w:rPr>
-      </w:pPr>
-    </w:p>
-    <w:p>
-      <w:pPr>
-        <w:ind w:firstLine="708"/>
-        <w:jc w:val="both"/>
-        <w:rPr>
-          <w:rFonts w:ascii="Times New Roman" w:hAnsi="Times New Roman" w:cs="Times New Roman"/>
-          <w:sz w:val="24"/>
-          <w:szCs w:val="24"/>
-        </w:rPr>
-      </w:pPr>
-    </w:p>
-    <w:p>
-      <w:pPr>
-        <w:ind w:firstLine="708"/>
-        <w:jc w:val="both"/>
-        <w:rPr>
-          <w:rFonts w:ascii="Times New Roman" w:hAnsi="Times New Roman" w:cs="Times New Roman"/>
-          <w:sz w:val="24"/>
-          <w:szCs w:val="24"/>
-        </w:rPr>
-      </w:pPr>
-    </w:p>
-    <w:p>
-      <w:pPr>
-        <w:ind w:firstLine="708"/>
-        <w:jc w:val="both"/>
-        <w:rPr>
-          <w:rFonts w:ascii="Times New Roman" w:hAnsi="Times New Roman" w:cs="Times New Roman"/>
-          <w:sz w:val="24"/>
-          <w:szCs w:val="24"/>
-        </w:rPr>
-      </w:pPr>
+      <w:r>
+        <w:rPr>
+          <w:rFonts w:ascii="Times New Roman" w:hAnsi="Times New Roman" w:cs="Times New Roman"/>
+          <w:sz w:val="24"/>
+          <w:szCs w:val="24"/>
+        </w:rPr>
+        <w:t>Polícia Rodoviária Federal - PRF</w:t>
+      </w:r>
       <w:bookmarkStart w:id="0" w:name="_GoBack"/>
       <w:bookmarkEnd w:id="0"/>
-    </w:p>
-    <w:p>
-      <w:pPr>
-        <w:ind w:firstLine="708"/>
-        <w:jc w:val="both"/>
-        <w:rPr>
-          <w:rFonts w:ascii="Times New Roman" w:hAnsi="Times New Roman" w:cs="Times New Roman"/>
-          <w:sz w:val="24"/>
-          <w:szCs w:val="24"/>
-        </w:rPr>
-      </w:pPr>
-    </w:p>
-    <w:p>
-      <w:pPr>
-        <w:pStyle w:val="Artigottulo1"/>
-      </w:pPr>
-      <w:r>
-        <w:lastRenderedPageBreak/>
-        <w:t>Refer</w:t>
-      </w:r>
-      <w:r>
-        <w:t>ências</w:t>
-      </w:r>
-    </w:p>
-    <w:p>
-      <w:pPr>
-        <w:jc w:val="both"/>
-        <w:rPr>
-          <w:rFonts w:ascii="Times New Roman" w:hAnsi="Times New Roman" w:cs="Times New Roman"/>
-          <w:sz w:val="24"/>
-          <w:szCs w:val="24"/>
-        </w:rPr>
-      </w:pPr>
-    </w:p>
-    <w:p>
-      <w:pPr>
-        <w:jc w:val="both"/>
-        <w:rPr>
-          <w:rFonts w:ascii="Times New Roman" w:hAnsi="Times New Roman" w:cs="Times New Roman"/>
-          <w:sz w:val="24"/>
-          <w:szCs w:val="24"/>
-        </w:rPr>
-      </w:pPr>
-      <w:r>
-        <w:rPr>
-          <w:rFonts w:ascii="Times New Roman" w:hAnsi="Times New Roman" w:cs="Times New Roman"/>
-          <w:sz w:val="24"/>
-          <w:szCs w:val="24"/>
-        </w:rPr>
-        <w:t>http://www.distanciasentrecidades.com/</w:t>
-      </w:r>
-    </w:p>
-    <w:p>
-      <w:pPr>
-        <w:jc w:val="both"/>
-        <w:rPr>
-          <w:rFonts w:ascii="Times New Roman" w:hAnsi="Times New Roman" w:cs="Times New Roman"/>
-          <w:sz w:val="24"/>
-          <w:szCs w:val="24"/>
-        </w:rPr>
-      </w:pPr>
-      <w:r>
-        <w:rPr>
-          <w:rFonts w:ascii="Times New Roman" w:hAnsi="Times New Roman" w:cs="Times New Roman"/>
-          <w:sz w:val="24"/>
-          <w:szCs w:val="24"/>
-        </w:rPr>
-        <w:t>http://www.detran.se.gov.br/novo_estatistica.asp</w:t>
-      </w:r>
-    </w:p>
-    <w:p>
-      <w:pPr>
-        <w:jc w:val="both"/>
-        <w:rPr>
-          <w:rFonts w:ascii="Times New Roman" w:hAnsi="Times New Roman" w:cs="Times New Roman"/>
-          <w:sz w:val="24"/>
-          <w:szCs w:val="24"/>
-        </w:rPr>
-      </w:pPr>
-      <w:r>
-        <w:rPr>
-          <w:rFonts w:ascii="Times New Roman" w:hAnsi="Times New Roman" w:cs="Times New Roman"/>
-          <w:sz w:val="24"/>
-          <w:szCs w:val="24"/>
-        </w:rPr>
-        <w:t>Companhia de Policia Rodoviária Estadual – CPRv</w:t>
-      </w:r>
-    </w:p>
-    <w:p>
-      <w:pPr>
-        <w:jc w:val="both"/>
-        <w:rPr>
-          <w:rFonts w:ascii="Times New Roman" w:hAnsi="Times New Roman" w:cs="Times New Roman"/>
-          <w:sz w:val="24"/>
-          <w:szCs w:val="24"/>
-        </w:rPr>
-      </w:pPr>
     </w:p>
     <w:p>
       <w:pPr>

</xml_diff>